<commit_message>
21.02.2023 Arbeitsjournal update 1.1
Tag 24.01 hinzugefügt
</commit_message>
<xml_diff>
--- a/LB306_Dokumente/Arbeitsjournal/Arbeitsjournal ZGRTN.docx
+++ b/LB306_Dokumente/Arbeitsjournal/Arbeitsjournal ZGRTN.docx
@@ -58,23 +58,7 @@
         <w:t>Heute haben wir die Gruppen mitgeteilt bekommen und haben anschliessend Schulstoff repetiert und über das Modul 306 recherchiert.</w:t>
       </w:r>
       <w:r>
-        <w:t xml:space="preserve"> Unsere Gruppe besteht aus: Niklaus, Göhl, </w:t>
-      </w:r>
-      <w:proofErr w:type="spellStart"/>
-      <w:r>
-        <w:t>Tafelski</w:t>
-      </w:r>
-      <w:proofErr w:type="spellEnd"/>
-      <w:r>
-        <w:t xml:space="preserve">, </w:t>
-      </w:r>
-      <w:proofErr w:type="spellStart"/>
-      <w:r>
-        <w:t>Röllin</w:t>
-      </w:r>
-      <w:proofErr w:type="spellEnd"/>
-      <w:r>
-        <w:t xml:space="preserve"> und Zumstein.</w:t>
+        <w:t xml:space="preserve"> Unsere Gruppe besteht aus: Niklaus, Göhl, Tafelski, Röllin und Zumstein.</w:t>
       </w:r>
       <w:r>
         <w:t xml:space="preserve"> Der wichtigste Stoff den wir repetiert haben, war IPERKA.</w:t>
@@ -576,29 +560,13 @@
     </w:p>
     <w:p>
       <w:r>
-        <w:t xml:space="preserve">Anschliessen haben wir mehrere Sachen gemacht. Einmal weiter über das Modul 306 recherchiert und alles in einer Mind-Map zusammengefasst, Einmal eine Anforderungsliste erstellt und als letztes noch einen Zeitplan erstellt. </w:t>
-      </w:r>
-      <w:proofErr w:type="spellStart"/>
-      <w:r>
-        <w:t>Röllin</w:t>
-      </w:r>
-      <w:proofErr w:type="spellEnd"/>
-      <w:r>
-        <w:t xml:space="preserve"> hat die Mind-</w:t>
+        <w:t>Anschliessen haben wir mehrere Sachen gemacht. Einmal weiter über das Modul 306 recherchiert und alles in einer Mind-Map zusammengefasst, Einmal eine Anforderungsliste erstellt und als letztes noch einen Zeitplan erstellt. Röllin hat die Mind-</w:t>
       </w:r>
       <w:r>
         <w:t>M</w:t>
       </w:r>
       <w:r>
-        <w:t xml:space="preserve">ap geleitet, Zumstein die Anforderungsliste, Niklaus und </w:t>
-      </w:r>
-      <w:proofErr w:type="spellStart"/>
-      <w:r>
-        <w:t>Tafelski</w:t>
-      </w:r>
-      <w:proofErr w:type="spellEnd"/>
-      <w:r>
-        <w:t xml:space="preserve"> den Zeitplan. Wir haben uns aber trotzdem alle unterstütz und die Produkte in der Gruppe Besprochen. Als alle Produkte fertiggestellt waren, haben wir sie auf Teams unter unserem Ordner hochgeladen und der Tag war schon </w:t>
+        <w:t xml:space="preserve">ap geleitet, Zumstein die Anforderungsliste, Niklaus und Tafelski den Zeitplan. Wir haben uns aber trotzdem alle unterstütz und die Produkte in der Gruppe Besprochen. Als alle Produkte fertiggestellt waren, haben wir sie auf Teams unter unserem Ordner hochgeladen und der Tag war schon </w:t>
       </w:r>
       <w:proofErr w:type="spellStart"/>
       <w:r>
@@ -859,18 +827,9 @@
         <w:t>17.01.2023</w:t>
       </w:r>
     </w:p>
-    <w:p/>
-    <w:p>
-      <w:r>
-        <w:t xml:space="preserve">Leider ist Bajramovic heute auch nicht gekommen, weswegen er jetzt nichtmehr zu unserer Gruppe gehört. Das ist sehr Schade. Heute haben wir als erstes Zeit bekommen um das Arbeitsjournal und den Zeitplan fertig zu stellen. Diese Zeit haben wir genutzt und haben das Arbeitsjournal verfeinert unter der Leitung von Zumstein. Anschliessend sind wir ziemlich rasch zum Schritt Planen rübergegangen. Damit haben wir die meiste Zeit Heute verbracht. Wir haben mehrere Artefakte erstellt: Ein Mind-Map für unser Programm unter der Leitung von </w:t>
-      </w:r>
-      <w:proofErr w:type="spellStart"/>
-      <w:r>
-        <w:t>Röllin</w:t>
-      </w:r>
-      <w:proofErr w:type="spellEnd"/>
-      <w:r>
-        <w:t xml:space="preserve">, ein </w:t>
+    <w:p>
+      <w:r>
+        <w:t xml:space="preserve">Leider ist Bajramovic heute auch nicht gekommen, weswegen er jetzt nichtmehr zu unserer Gruppe gehört. Das ist sehr Schade. Heute haben wir als erstes Zeit bekommen um das Arbeitsjournal und den Zeitplan fertig zu stellen. Diese Zeit haben wir genutzt und haben das Arbeitsjournal verfeinert unter der Leitung von Zumstein. Anschliessend sind wir ziemlich rasch zum Schritt Planen rübergegangen. Damit haben wir die meiste Zeit Heute verbracht. Wir haben mehrere Artefakte erstellt: Ein Mind-Map für unser Programm unter der Leitung von Röllin, ein </w:t>
       </w:r>
       <w:proofErr w:type="spellStart"/>
       <w:r>
@@ -970,19 +929,583 @@
           <w:szCs w:val="18"/>
         </w:rPr>
       </w:pPr>
-      <w:r>
-        <w:rPr>
-          <w:i/>
-          <w:iCs/>
-          <w:sz w:val="18"/>
-          <w:szCs w:val="18"/>
-        </w:rPr>
-        <w:t>https://studienretter.de/wp-content/uploads/2017/07/14999803916492-e1507746943327.png</w:t>
-      </w:r>
+      <w:hyperlink r:id="rId12" w:history="1">
+        <w:r>
+          <w:rPr>
+            <w:rStyle w:val="Hyperlink"/>
+            <w:i/>
+            <w:iCs/>
+            <w:sz w:val="18"/>
+            <w:szCs w:val="18"/>
+          </w:rPr>
+          <w:t>https://studienretter.de/wp-content/uploads/2017/07/14999803916492-e1507746943327.png</w:t>
+        </w:r>
+      </w:hyperlink>
+    </w:p>
+    <w:p>
+      <w:pPr>
+        <w:rPr>
+          <w:i/>
+          <w:iCs/>
+          <w:sz w:val="18"/>
+          <w:szCs w:val="18"/>
+        </w:rPr>
+      </w:pPr>
+    </w:p>
+    <w:p>
+      <w:pPr>
+        <w:rPr>
+          <w:i/>
+          <w:iCs/>
+          <w:sz w:val="18"/>
+          <w:szCs w:val="18"/>
+        </w:rPr>
+      </w:pPr>
+    </w:p>
+    <w:p/>
+    <w:p>
+      <w:r>
+        <w:t>24</w:t>
+      </w:r>
+      <w:r>
+        <w:t>.01.2023</w:t>
+      </w:r>
+    </w:p>
+    <w:p>
+      <w:r>
+        <w:t xml:space="preserve">Heute haben wir eine Tätigkeitsliste unter der Leitung von Frau Niklaus erstellt und </w:t>
+      </w:r>
+      <w:r>
+        <w:t xml:space="preserve">haben </w:t>
+      </w:r>
+      <w:r>
+        <w:t xml:space="preserve">dann noch alle anderen Artefakte </w:t>
+      </w:r>
+      <w:r>
+        <w:t xml:space="preserve">angepasst und abgeschlossen. Bei der Erstellung der Artefakte haben wir vergessen die Randdaten in die Kopf und Fusszeile zu tun, weswegen Herr Zumstein, dies bei jedem Artefakt angepasst hat. Danach haben wir nochmal alle unser </w:t>
+      </w:r>
+      <w:proofErr w:type="spellStart"/>
+      <w:r>
+        <w:t>MockUp</w:t>
+      </w:r>
+      <w:proofErr w:type="spellEnd"/>
+      <w:r>
+        <w:t xml:space="preserve"> angeschaut und sind dann in die Realisierungsphase rüber. Am Anfang hatten wir ein Problem mit GitHub Desktop. Herr Röllin hat mal ein </w:t>
+      </w:r>
+      <w:proofErr w:type="spellStart"/>
+      <w:r>
+        <w:t>Winforms</w:t>
+      </w:r>
+      <w:proofErr w:type="spellEnd"/>
+      <w:r>
+        <w:t xml:space="preserve"> Projekt in Visual Studio erstellt</w:t>
+      </w:r>
+      <w:r>
+        <w:t>, hat verschiedene Forms erstellt wie «Login», «Geld abheben», «Geld einzahlen» «popup-fail»</w:t>
+      </w:r>
+      <w:r>
+        <w:t xml:space="preserve"> und hat es dann direkt hochgeladen, damit wir alle am gleichen </w:t>
+      </w:r>
+      <w:r>
+        <w:t xml:space="preserve">gleichzeitig </w:t>
+      </w:r>
+      <w:r>
+        <w:t>Arbeiten können. Jedoch hatten wir das Problem, dass nur Herr Röllin die</w:t>
+      </w:r>
+      <w:r>
+        <w:t xml:space="preserve"> verschiedenen</w:t>
+      </w:r>
+      <w:r>
+        <w:t xml:space="preserve"> Forms öffnen konnte und das bei allen anderen nicht ging.</w:t>
+      </w:r>
+      <w:r>
+        <w:t xml:space="preserve"> Wir wissen bis Heute immer noch nicht, warum das nicht funktioniert hat aber nach mehrmals öffnen des Projektes ging es plötzlich auch für die anderen Mitglieder. Nun konnten wir endlich wirklich mit dem realisieren beginnen. Während Herr Röllin, Frau Niklaus und Herr Göhl programmiert haben und schon ein Design erstellt haben, hat Herr Zumstein wieder das Arbeitsjournal angepasst. Frau Tafelski hat zuletzt noch die Zeitplanung angepasst und dann war der Tag auch schon wieder rum.</w:t>
+      </w:r>
+    </w:p>
+    <w:p/>
+    <w:p>
+      <w:r>
+        <w:rPr>
+          <w:noProof/>
+        </w:rPr>
+        <w:drawing>
+          <wp:anchor distT="0" distB="0" distL="114300" distR="114300" simplePos="0" relativeHeight="251661312" behindDoc="0" locked="0" layoutInCell="1" allowOverlap="1" wp14:anchorId="285A1054" wp14:editId="19EB8379">
+            <wp:simplePos x="0" y="0"/>
+            <wp:positionH relativeFrom="margin">
+              <wp:posOffset>-340360</wp:posOffset>
+            </wp:positionH>
+            <wp:positionV relativeFrom="paragraph">
+              <wp:posOffset>158115</wp:posOffset>
+            </wp:positionV>
+            <wp:extent cx="6414435" cy="3551555"/>
+            <wp:effectExtent l="0" t="0" r="5715" b="0"/>
+            <wp:wrapNone/>
+            <wp:docPr id="4" name="Grafik 4" descr="Ein Bild, das Text enthält.&#10;&#10;Automatisch generierte Beschreibung"/>
+            <wp:cNvGraphicFramePr>
+              <a:graphicFrameLocks xmlns:a="http://schemas.openxmlformats.org/drawingml/2006/main" noChangeAspect="1"/>
+            </wp:cNvGraphicFramePr>
+            <a:graphic xmlns:a="http://schemas.openxmlformats.org/drawingml/2006/main">
+              <a:graphicData uri="http://schemas.openxmlformats.org/drawingml/2006/picture">
+                <pic:pic xmlns:pic="http://schemas.openxmlformats.org/drawingml/2006/picture">
+                  <pic:nvPicPr>
+                    <pic:cNvPr id="4" name="Grafik 4" descr="Ein Bild, das Text enthält.&#10;&#10;Automatisch generierte Beschreibung"/>
+                    <pic:cNvPicPr>
+                      <a:picLocks noChangeAspect="1" noChangeArrowheads="1"/>
+                    </pic:cNvPicPr>
+                  </pic:nvPicPr>
+                  <pic:blipFill>
+                    <a:blip r:embed="rId13">
+                      <a:extLst>
+                        <a:ext uri="{28A0092B-C50C-407E-A947-70E740481C1C}">
+                          <a14:useLocalDpi xmlns:a14="http://schemas.microsoft.com/office/drawing/2010/main" val="0"/>
+                        </a:ext>
+                      </a:extLst>
+                    </a:blip>
+                    <a:srcRect/>
+                    <a:stretch>
+                      <a:fillRect/>
+                    </a:stretch>
+                  </pic:blipFill>
+                  <pic:spPr bwMode="auto">
+                    <a:xfrm>
+                      <a:off x="0" y="0"/>
+                      <a:ext cx="6414435" cy="3551555"/>
+                    </a:xfrm>
+                    <a:prstGeom prst="rect">
+                      <a:avLst/>
+                    </a:prstGeom>
+                    <a:noFill/>
+                    <a:ln>
+                      <a:noFill/>
+                    </a:ln>
+                  </pic:spPr>
+                </pic:pic>
+              </a:graphicData>
+            </a:graphic>
+            <wp14:sizeRelH relativeFrom="margin">
+              <wp14:pctWidth>0</wp14:pctWidth>
+            </wp14:sizeRelH>
+            <wp14:sizeRelV relativeFrom="margin">
+              <wp14:pctHeight>0</wp14:pctHeight>
+            </wp14:sizeRelV>
+          </wp:anchor>
+        </w:drawing>
+      </w:r>
+    </w:p>
+    <w:p/>
+    <w:p/>
+    <w:p>
+      <w:pPr>
+        <w:rPr>
+          <w:i/>
+          <w:iCs/>
+          <w:sz w:val="18"/>
+          <w:szCs w:val="18"/>
+        </w:rPr>
+      </w:pPr>
+    </w:p>
+    <w:p>
+      <w:pPr>
+        <w:rPr>
+          <w:i/>
+          <w:iCs/>
+          <w:sz w:val="18"/>
+          <w:szCs w:val="18"/>
+        </w:rPr>
+      </w:pPr>
+    </w:p>
+    <w:p>
+      <w:pPr>
+        <w:rPr>
+          <w:i/>
+          <w:iCs/>
+          <w:sz w:val="18"/>
+          <w:szCs w:val="18"/>
+        </w:rPr>
+      </w:pPr>
+    </w:p>
+    <w:p>
+      <w:pPr>
+        <w:rPr>
+          <w:i/>
+          <w:iCs/>
+          <w:sz w:val="18"/>
+          <w:szCs w:val="18"/>
+        </w:rPr>
+      </w:pPr>
+    </w:p>
+    <w:p>
+      <w:pPr>
+        <w:rPr>
+          <w:i/>
+          <w:iCs/>
+          <w:sz w:val="18"/>
+          <w:szCs w:val="18"/>
+        </w:rPr>
+      </w:pPr>
+    </w:p>
+    <w:p>
+      <w:pPr>
+        <w:rPr>
+          <w:i/>
+          <w:iCs/>
+          <w:sz w:val="18"/>
+          <w:szCs w:val="18"/>
+        </w:rPr>
+      </w:pPr>
+    </w:p>
+    <w:p>
+      <w:pPr>
+        <w:rPr>
+          <w:i/>
+          <w:iCs/>
+          <w:sz w:val="18"/>
+          <w:szCs w:val="18"/>
+        </w:rPr>
+      </w:pPr>
+    </w:p>
+    <w:p>
+      <w:pPr>
+        <w:rPr>
+          <w:i/>
+          <w:iCs/>
+          <w:sz w:val="18"/>
+          <w:szCs w:val="18"/>
+        </w:rPr>
+      </w:pPr>
+    </w:p>
+    <w:p>
+      <w:pPr>
+        <w:rPr>
+          <w:i/>
+          <w:iCs/>
+          <w:sz w:val="18"/>
+          <w:szCs w:val="18"/>
+        </w:rPr>
+      </w:pPr>
+    </w:p>
+    <w:p>
+      <w:pPr>
+        <w:rPr>
+          <w:i/>
+          <w:iCs/>
+          <w:sz w:val="18"/>
+          <w:szCs w:val="18"/>
+        </w:rPr>
+      </w:pPr>
+    </w:p>
+    <w:p>
+      <w:pPr>
+        <w:rPr>
+          <w:i/>
+          <w:iCs/>
+          <w:sz w:val="18"/>
+          <w:szCs w:val="18"/>
+        </w:rPr>
+      </w:pPr>
+    </w:p>
+    <w:p>
+      <w:pPr>
+        <w:rPr>
+          <w:i/>
+          <w:iCs/>
+          <w:sz w:val="18"/>
+          <w:szCs w:val="18"/>
+        </w:rPr>
+      </w:pPr>
+    </w:p>
+    <w:p>
+      <w:pPr>
+        <w:rPr>
+          <w:i/>
+          <w:iCs/>
+          <w:sz w:val="18"/>
+          <w:szCs w:val="18"/>
+        </w:rPr>
+      </w:pPr>
+    </w:p>
+    <w:p>
+      <w:pPr>
+        <w:rPr>
+          <w:i/>
+          <w:iCs/>
+          <w:sz w:val="18"/>
+          <w:szCs w:val="18"/>
+        </w:rPr>
+      </w:pPr>
+    </w:p>
+    <w:p>
+      <w:pPr>
+        <w:rPr>
+          <w:i/>
+          <w:iCs/>
+          <w:sz w:val="18"/>
+          <w:szCs w:val="18"/>
+        </w:rPr>
+      </w:pPr>
+      <w:r>
+        <w:rPr>
+          <w:i/>
+          <w:iCs/>
+          <w:sz w:val="18"/>
+          <w:szCs w:val="18"/>
+        </w:rPr>
+        <w:t>https://lerndoku.com/wp-content/uploads/2016/09/iperka.png</w:t>
+      </w:r>
+    </w:p>
+    <w:p>
+      <w:pPr>
+        <w:rPr>
+          <w:i/>
+          <w:iCs/>
+          <w:sz w:val="18"/>
+          <w:szCs w:val="18"/>
+        </w:rPr>
+      </w:pPr>
+    </w:p>
+    <w:p>
+      <w:pPr>
+        <w:rPr>
+          <w:i/>
+          <w:iCs/>
+          <w:sz w:val="18"/>
+          <w:szCs w:val="18"/>
+        </w:rPr>
+      </w:pPr>
+    </w:p>
+    <w:p>
+      <w:pPr>
+        <w:rPr>
+          <w:i/>
+          <w:iCs/>
+          <w:sz w:val="18"/>
+          <w:szCs w:val="18"/>
+        </w:rPr>
+      </w:pPr>
+    </w:p>
+    <w:p>
+      <w:pPr>
+        <w:rPr>
+          <w:i/>
+          <w:iCs/>
+          <w:sz w:val="18"/>
+          <w:szCs w:val="18"/>
+        </w:rPr>
+      </w:pPr>
+    </w:p>
+    <w:p>
+      <w:pPr>
+        <w:rPr>
+          <w:i/>
+          <w:iCs/>
+          <w:sz w:val="18"/>
+          <w:szCs w:val="18"/>
+        </w:rPr>
+      </w:pPr>
+    </w:p>
+    <w:p>
+      <w:pPr>
+        <w:rPr>
+          <w:i/>
+          <w:iCs/>
+          <w:sz w:val="18"/>
+          <w:szCs w:val="18"/>
+        </w:rPr>
+      </w:pPr>
+    </w:p>
+    <w:p>
+      <w:pPr>
+        <w:rPr>
+          <w:i/>
+          <w:iCs/>
+          <w:sz w:val="18"/>
+          <w:szCs w:val="18"/>
+        </w:rPr>
+      </w:pPr>
+    </w:p>
+    <w:p>
+      <w:pPr>
+        <w:rPr>
+          <w:i/>
+          <w:iCs/>
+          <w:sz w:val="18"/>
+          <w:szCs w:val="18"/>
+        </w:rPr>
+      </w:pPr>
+    </w:p>
+    <w:p>
+      <w:pPr>
+        <w:rPr>
+          <w:i/>
+          <w:iCs/>
+          <w:sz w:val="18"/>
+          <w:szCs w:val="18"/>
+        </w:rPr>
+      </w:pPr>
+    </w:p>
+    <w:p>
+      <w:pPr>
+        <w:rPr>
+          <w:i/>
+          <w:iCs/>
+          <w:sz w:val="18"/>
+          <w:szCs w:val="18"/>
+        </w:rPr>
+      </w:pPr>
+    </w:p>
+    <w:p>
+      <w:pPr>
+        <w:rPr>
+          <w:i/>
+          <w:iCs/>
+          <w:sz w:val="18"/>
+          <w:szCs w:val="18"/>
+        </w:rPr>
+      </w:pPr>
+    </w:p>
+    <w:p>
+      <w:pPr>
+        <w:rPr>
+          <w:i/>
+          <w:iCs/>
+          <w:sz w:val="18"/>
+          <w:szCs w:val="18"/>
+        </w:rPr>
+      </w:pPr>
+    </w:p>
+    <w:p>
+      <w:pPr>
+        <w:rPr>
+          <w:i/>
+          <w:iCs/>
+          <w:sz w:val="18"/>
+          <w:szCs w:val="18"/>
+        </w:rPr>
+      </w:pPr>
+    </w:p>
+    <w:p>
+      <w:pPr>
+        <w:rPr>
+          <w:i/>
+          <w:iCs/>
+          <w:sz w:val="18"/>
+          <w:szCs w:val="18"/>
+        </w:rPr>
+      </w:pPr>
+    </w:p>
+    <w:p>
+      <w:pPr>
+        <w:rPr>
+          <w:i/>
+          <w:iCs/>
+          <w:sz w:val="18"/>
+          <w:szCs w:val="18"/>
+        </w:rPr>
+      </w:pPr>
+    </w:p>
+    <w:p>
+      <w:pPr>
+        <w:rPr>
+          <w:i/>
+          <w:iCs/>
+          <w:sz w:val="18"/>
+          <w:szCs w:val="18"/>
+        </w:rPr>
+      </w:pPr>
+    </w:p>
+    <w:p>
+      <w:pPr>
+        <w:rPr>
+          <w:i/>
+          <w:iCs/>
+          <w:sz w:val="18"/>
+          <w:szCs w:val="18"/>
+        </w:rPr>
+      </w:pPr>
+    </w:p>
+    <w:p>
+      <w:pPr>
+        <w:rPr>
+          <w:i/>
+          <w:iCs/>
+          <w:sz w:val="18"/>
+          <w:szCs w:val="18"/>
+        </w:rPr>
+      </w:pPr>
+    </w:p>
+    <w:p>
+      <w:pPr>
+        <w:rPr>
+          <w:i/>
+          <w:iCs/>
+          <w:sz w:val="18"/>
+          <w:szCs w:val="18"/>
+        </w:rPr>
+      </w:pPr>
+    </w:p>
+    <w:p>
+      <w:pPr>
+        <w:rPr>
+          <w:i/>
+          <w:iCs/>
+          <w:sz w:val="18"/>
+          <w:szCs w:val="18"/>
+        </w:rPr>
+      </w:pPr>
+    </w:p>
+    <w:p>
+      <w:pPr>
+        <w:rPr>
+          <w:i/>
+          <w:iCs/>
+          <w:sz w:val="18"/>
+          <w:szCs w:val="18"/>
+        </w:rPr>
+      </w:pPr>
+    </w:p>
+    <w:p>
+      <w:pPr>
+        <w:rPr>
+          <w:i/>
+          <w:iCs/>
+          <w:sz w:val="18"/>
+          <w:szCs w:val="18"/>
+        </w:rPr>
+      </w:pPr>
+    </w:p>
+    <w:p>
+      <w:pPr>
+        <w:rPr>
+          <w:i/>
+          <w:iCs/>
+          <w:sz w:val="18"/>
+          <w:szCs w:val="18"/>
+        </w:rPr>
+      </w:pPr>
+    </w:p>
+    <w:p>
+      <w:pPr>
+        <w:rPr>
+          <w:i/>
+          <w:iCs/>
+          <w:sz w:val="18"/>
+          <w:szCs w:val="18"/>
+        </w:rPr>
+      </w:pPr>
+    </w:p>
+    <w:p>
+      <w:pPr>
+        <w:rPr>
+          <w:i/>
+          <w:iCs/>
+          <w:sz w:val="18"/>
+          <w:szCs w:val="18"/>
+        </w:rPr>
+      </w:pPr>
     </w:p>
     <w:sectPr>
-      <w:headerReference w:type="default" r:id="rId12"/>
-      <w:footerReference w:type="default" r:id="rId13"/>
+      <w:headerReference w:type="default" r:id="rId14"/>
+      <w:footerReference w:type="default" r:id="rId15"/>
       <w:pgSz w:w="11906" w:h="16838"/>
       <w:pgMar w:top="1417" w:right="1417" w:bottom="1134" w:left="1417" w:header="708" w:footer="708" w:gutter="0"/>
       <w:cols w:space="708"/>
@@ -1607,6 +2130,7 @@
   <w:style w:type="paragraph" w:default="1" w:styleId="Standard">
     <w:name w:val="Normal"/>
     <w:qFormat/>
+    <w:rsid w:val="00024435"/>
   </w:style>
   <w:style w:type="character" w:default="1" w:styleId="Absatz-Standardschriftart">
     <w:name w:val="Default Paragraph Font"/>
@@ -1697,6 +2221,29 @@
         <w:insideV w:val="single" w:sz="4" w:space="0" w:color="000000" w:themeColor="text1"/>
       </w:tblBorders>
     </w:tblPr>
+  </w:style>
+  <w:style w:type="character" w:styleId="Hyperlink">
+    <w:name w:val="Hyperlink"/>
+    <w:basedOn w:val="Absatz-Standardschriftart"/>
+    <w:uiPriority w:val="99"/>
+    <w:unhideWhenUsed/>
+    <w:rsid w:val="00024435"/>
+    <w:rPr>
+      <w:color w:val="0563C1" w:themeColor="hyperlink"/>
+      <w:u w:val="single"/>
+    </w:rPr>
+  </w:style>
+  <w:style w:type="character" w:styleId="NichtaufgelsteErwhnung">
+    <w:name w:val="Unresolved Mention"/>
+    <w:basedOn w:val="Absatz-Standardschriftart"/>
+    <w:uiPriority w:val="99"/>
+    <w:semiHidden/>
+    <w:unhideWhenUsed/>
+    <w:rsid w:val="00024435"/>
+    <w:rPr>
+      <w:color w:val="605E5C"/>
+      <w:shd w:val="clear" w:color="auto" w:fill="E1DFDD"/>
+    </w:rPr>
   </w:style>
 </w:styles>
 </file>
@@ -1997,6 +2544,21 @@
 </file>
 
 <file path=customXml/item1.xml><?xml version="1.0" encoding="utf-8"?>
+<p:properties xmlns:p="http://schemas.microsoft.com/office/2006/metadata/properties" xmlns:xsi="http://www.w3.org/2001/XMLSchema-instance" xmlns:pc="http://schemas.microsoft.com/office/infopath/2007/PartnerControls">
+  <documentManagement/>
+</p:properties>
+</file>
+
+<file path=customXml/item2.xml><?xml version="1.0" encoding="utf-8"?>
+<?mso-contentType ?>
+<FormTemplates xmlns="http://schemas.microsoft.com/sharepoint/v3/contenttype/forms">
+  <Display>DocumentLibraryForm</Display>
+  <Edit>DocumentLibraryForm</Edit>
+  <New>DocumentLibraryForm</New>
+</FormTemplates>
+</file>
+
+<file path=customXml/item3.xml><?xml version="1.0" encoding="utf-8"?>
 <ct:contentTypeSchema xmlns:ct="http://schemas.microsoft.com/office/2006/metadata/contentType" xmlns:ma="http://schemas.microsoft.com/office/2006/metadata/properties/metaAttributes" ct:_="" ma:_="" ma:contentTypeName="Document" ma:contentTypeID="0x010100880E65F274F53E4B83EB4284DBE5929C" ma:contentTypeVersion="5" ma:contentTypeDescription="Create a new document." ma:contentTypeScope="" ma:versionID="23013389748a83533e046742cac156d4">
   <xsd:schema xmlns:xsd="http://www.w3.org/2001/XMLSchema" xmlns:xs="http://www.w3.org/2001/XMLSchema" xmlns:p="http://schemas.microsoft.com/office/2006/metadata/properties" xmlns:ns3="1b680dae-9fa7-4133-ac41-71e156dd6786" xmlns:ns4="19cd4c11-c149-4cbf-8b27-63d45d5d471d" targetNamespace="http://schemas.microsoft.com/office/2006/metadata/properties" ma:root="true" ma:fieldsID="f6c9706d3f036f69322bcbb0588874be" ns3:_="" ns4:_="">
     <xsd:import namespace="1b680dae-9fa7-4133-ac41-71e156dd6786"/>
@@ -2167,22 +2729,24 @@
 </ct:contentTypeSchema>
 </file>
 
-<file path=customXml/item2.xml><?xml version="1.0" encoding="utf-8"?>
-<?mso-contentType ?>
-<FormTemplates xmlns="http://schemas.microsoft.com/sharepoint/v3/contenttype/forms">
-  <Display>DocumentLibraryForm</Display>
-  <Edit>DocumentLibraryForm</Edit>
-  <New>DocumentLibraryForm</New>
-</FormTemplates>
+<file path=customXml/itemProps1.xml><?xml version="1.0" encoding="utf-8"?>
+<ds:datastoreItem xmlns:ds="http://schemas.openxmlformats.org/officeDocument/2006/customXml" ds:itemID="{CC2D6125-C6A4-48B0-8DF9-1AC7026424D2}">
+  <ds:schemaRefs>
+    <ds:schemaRef ds:uri="http://schemas.microsoft.com/office/2006/metadata/properties"/>
+    <ds:schemaRef ds:uri="http://schemas.microsoft.com/office/infopath/2007/PartnerControls"/>
+  </ds:schemaRefs>
+</ds:datastoreItem>
 </file>
 
-<file path=customXml/item3.xml><?xml version="1.0" encoding="utf-8"?>
-<p:properties xmlns:p="http://schemas.microsoft.com/office/2006/metadata/properties" xmlns:xsi="http://www.w3.org/2001/XMLSchema-instance" xmlns:pc="http://schemas.microsoft.com/office/infopath/2007/PartnerControls">
-  <documentManagement/>
-</p:properties>
+<file path=customXml/itemProps2.xml><?xml version="1.0" encoding="utf-8"?>
+<ds:datastoreItem xmlns:ds="http://schemas.openxmlformats.org/officeDocument/2006/customXml" ds:itemID="{187BE554-86A8-4534-A60A-9134DF515305}">
+  <ds:schemaRefs>
+    <ds:schemaRef ds:uri="http://schemas.microsoft.com/sharepoint/v3/contenttype/forms"/>
+  </ds:schemaRefs>
+</ds:datastoreItem>
 </file>
 
-<file path=customXml/itemProps1.xml><?xml version="1.0" encoding="utf-8"?>
+<file path=customXml/itemProps3.xml><?xml version="1.0" encoding="utf-8"?>
 <ds:datastoreItem xmlns:ds="http://schemas.openxmlformats.org/officeDocument/2006/customXml" ds:itemID="{D2157E90-16F7-4D31-90A5-24A5FB358C33}">
   <ds:schemaRefs>
     <ds:schemaRef ds:uri="http://schemas.microsoft.com/office/2006/metadata/contentType"/>
@@ -2199,21 +2763,4 @@
     <ds:schemaRef ds:uri="http://schemas.microsoft.com/internal/obd"/>
   </ds:schemaRefs>
 </ds:datastoreItem>
-</file>
-
-<file path=customXml/itemProps2.xml><?xml version="1.0" encoding="utf-8"?>
-<ds:datastoreItem xmlns:ds="http://schemas.openxmlformats.org/officeDocument/2006/customXml" ds:itemID="{187BE554-86A8-4534-A60A-9134DF515305}">
-  <ds:schemaRefs>
-    <ds:schemaRef ds:uri="http://schemas.microsoft.com/sharepoint/v3/contenttype/forms"/>
-  </ds:schemaRefs>
-</ds:datastoreItem>
-</file>
-
-<file path=customXml/itemProps3.xml><?xml version="1.0" encoding="utf-8"?>
-<ds:datastoreItem xmlns:ds="http://schemas.openxmlformats.org/officeDocument/2006/customXml" ds:itemID="{CC2D6125-C6A4-48B0-8DF9-1AC7026424D2}">
-  <ds:schemaRefs>
-    <ds:schemaRef ds:uri="http://schemas.microsoft.com/office/2006/metadata/properties"/>
-    <ds:schemaRef ds:uri="http://schemas.microsoft.com/office/infopath/2007/PartnerControls"/>
-  </ds:schemaRefs>
-</ds:datastoreItem>
 </file>
</xml_diff>